<commit_message>
Added some detail to the create the ssh key step
</commit_message>
<xml_diff>
--- a/WS2012R2/lisa/docs/LISAQuickStartGuide.docx
+++ b/WS2012R2/lisa/docs/LISAQuickStartGuide.docx
@@ -62,12 +62,7 @@
             <w:pStyle w:val="TOCHeading"/>
           </w:pPr>
           <w:r>
-            <w:t>Table o</w:t>
-          </w:r>
-          <w:bookmarkStart w:id="0" w:name="_GoBack"/>
-          <w:bookmarkEnd w:id="0"/>
-          <w:r>
-            <w:t>f Contents</w:t>
+            <w:t>Table of Contents</w:t>
           </w:r>
         </w:p>
         <w:p>
@@ -798,12 +793,12 @@
       <w:pPr>
         <w:pStyle w:val="Heading1"/>
       </w:pPr>
-      <w:bookmarkStart w:id="1" w:name="_Toc403996367"/>
+      <w:bookmarkStart w:id="0" w:name="_Toc403996367"/>
       <w:r>
         <w:lastRenderedPageBreak/>
         <w:t>Overview</w:t>
       </w:r>
-      <w:bookmarkEnd w:id="1"/>
+      <w:bookmarkEnd w:id="0"/>
     </w:p>
     <w:p/>
     <w:p>
@@ -1026,54 +1021,54 @@
       <w:pPr>
         <w:pStyle w:val="Heading1"/>
       </w:pPr>
-      <w:bookmarkStart w:id="2" w:name="_Toc403996368"/>
+      <w:bookmarkStart w:id="1" w:name="_Toc403996368"/>
       <w:r>
         <w:t>Test Environment Provisioning</w:t>
       </w:r>
+      <w:bookmarkEnd w:id="1"/>
+    </w:p>
+    <w:p>
+      <w:r>
+        <w:t>A LISA test environment consists of a</w:t>
+      </w:r>
+      <w:r>
+        <w:t xml:space="preserve">t least one Hyper-V server, </w:t>
+      </w:r>
+      <w:r>
+        <w:t>one or more Linux VMs</w:t>
+      </w:r>
+      <w:r>
+        <w:t>, the LISA framework and test case scripts</w:t>
+      </w:r>
+      <w:r>
+        <w:t>.  Both the Hyper-V server and the Linux VMs need to be provisioned so they work correctly with LISA.</w:t>
+      </w:r>
+      <w:r>
+        <w:t xml:space="preserve">  Provisioning</w:t>
+      </w:r>
+      <w:r>
+        <w:t xml:space="preserve"> the test environment</w:t>
+      </w:r>
+      <w:r>
+        <w:t xml:space="preserve"> includes clonin</w:t>
+      </w:r>
+      <w:r>
+        <w:t xml:space="preserve">g the LISA framework </w:t>
+      </w:r>
+      <w:r>
+        <w:t>and test cases, configuring the Windows Server, and creating and configuring the Linux test VMs.</w:t>
+      </w:r>
+    </w:p>
+    <w:p/>
+    <w:p>
+      <w:pPr>
+        <w:pStyle w:val="Heading2"/>
+      </w:pPr>
+      <w:bookmarkStart w:id="2" w:name="_Toc403996369"/>
+      <w:r>
+        <w:t>Cloning LIS test code from GitHub repositories</w:t>
+      </w:r>
       <w:bookmarkEnd w:id="2"/>
-    </w:p>
-    <w:p>
-      <w:r>
-        <w:t>A LISA test environment consists of a</w:t>
-      </w:r>
-      <w:r>
-        <w:t xml:space="preserve">t least one Hyper-V server, </w:t>
-      </w:r>
-      <w:r>
-        <w:t>one or more Linux VMs</w:t>
-      </w:r>
-      <w:r>
-        <w:t>, the LISA framework and test case scripts</w:t>
-      </w:r>
-      <w:r>
-        <w:t>.  Both the Hyper-V server and the Linux VMs need to be provisioned so they work correctly with LISA.</w:t>
-      </w:r>
-      <w:r>
-        <w:t xml:space="preserve">  Provisioning</w:t>
-      </w:r>
-      <w:r>
-        <w:t xml:space="preserve"> the test environment</w:t>
-      </w:r>
-      <w:r>
-        <w:t xml:space="preserve"> includes clonin</w:t>
-      </w:r>
-      <w:r>
-        <w:t xml:space="preserve">g the LISA framework </w:t>
-      </w:r>
-      <w:r>
-        <w:t>and test cases, configuring the Windows Server, and creating and configuring the Linux test VMs.</w:t>
-      </w:r>
-    </w:p>
-    <w:p/>
-    <w:p>
-      <w:pPr>
-        <w:pStyle w:val="Heading2"/>
-      </w:pPr>
-      <w:bookmarkStart w:id="3" w:name="_Toc403996369"/>
-      <w:r>
-        <w:t>Cloning LIS test code from GitHub repositories</w:t>
-      </w:r>
-      <w:bookmarkEnd w:id="3"/>
     </w:p>
     <w:p>
       <w:r>
@@ -1240,11 +1235,11 @@
       <w:pPr>
         <w:pStyle w:val="Heading2"/>
       </w:pPr>
-      <w:bookmarkStart w:id="4" w:name="_Toc403996370"/>
+      <w:bookmarkStart w:id="3" w:name="_Toc403996370"/>
       <w:r>
         <w:t>Collecting additional OSS tools</w:t>
       </w:r>
-      <w:bookmarkEnd w:id="4"/>
+      <w:bookmarkEnd w:id="3"/>
     </w:p>
     <w:p>
       <w:r>
@@ -1332,11 +1327,11 @@
       <w:pPr>
         <w:pStyle w:val="Heading2"/>
       </w:pPr>
-      <w:bookmarkStart w:id="5" w:name="_Toc403996371"/>
+      <w:bookmarkStart w:id="4" w:name="_Toc403996371"/>
       <w:r>
         <w:t>Hyper-V server provisioning</w:t>
       </w:r>
-      <w:bookmarkEnd w:id="5"/>
+      <w:bookmarkEnd w:id="4"/>
     </w:p>
     <w:p>
       <w:r>
@@ -1481,7 +1476,7 @@
       <w:pPr>
         <w:pStyle w:val="Heading2"/>
       </w:pPr>
-      <w:bookmarkStart w:id="6" w:name="_Toc403996372"/>
+      <w:bookmarkStart w:id="5" w:name="_Toc403996372"/>
       <w:r>
         <w:t xml:space="preserve">Linux VM </w:t>
       </w:r>
@@ -1491,7 +1486,7 @@
       <w:r>
         <w:t>rovisioning</w:t>
       </w:r>
-      <w:bookmarkEnd w:id="6"/>
+      <w:bookmarkEnd w:id="5"/>
     </w:p>
     <w:p>
       <w:r>
@@ -1777,6 +1772,47 @@
       <w:r>
         <w:t xml:space="preserve"> Note: when creating SSH keys for use with LISA, do not password protect them.</w:t>
       </w:r>
+    </w:p>
+    <w:p>
+      <w:pPr>
+        <w:pStyle w:val="ListParagraph"/>
+        <w:ind w:left="2160"/>
+      </w:pPr>
+      <w:proofErr w:type="spellStart"/>
+      <w:proofErr w:type="gramStart"/>
+      <w:r>
+        <w:t>sudo</w:t>
+      </w:r>
+      <w:proofErr w:type="spellEnd"/>
+      <w:proofErr w:type="gramEnd"/>
+      <w:r>
+        <w:t xml:space="preserve"> –s</w:t>
+      </w:r>
+    </w:p>
+    <w:p>
+      <w:pPr>
+        <w:pStyle w:val="ListParagraph"/>
+        <w:ind w:left="2160"/>
+      </w:pPr>
+      <w:proofErr w:type="gramStart"/>
+      <w:r>
+        <w:t>cd</w:t>
+      </w:r>
+      <w:proofErr w:type="gramEnd"/>
+      <w:r>
+        <w:t xml:space="preserve"> /root</w:t>
+      </w:r>
+    </w:p>
+    <w:p>
+      <w:pPr>
+        <w:pStyle w:val="ListParagraph"/>
+        <w:ind w:left="2160"/>
+      </w:pPr>
+      <w:r>
+        <w:t>ssh-keygen</w:t>
+      </w:r>
+      <w:bookmarkStart w:id="6" w:name="_GoBack"/>
+      <w:bookmarkEnd w:id="6"/>
     </w:p>
     <w:p>
       <w:pPr>
@@ -2339,6 +2375,7 @@
           <w:p>
             <w:proofErr w:type="spellStart"/>
             <w:r>
+              <w:lastRenderedPageBreak/>
               <w:t>iscsi</w:t>
             </w:r>
             <w:proofErr w:type="spellEnd"/>
@@ -2368,7 +2405,6 @@
           <w:p>
             <w:proofErr w:type="spellStart"/>
             <w:r>
-              <w:lastRenderedPageBreak/>
               <w:t>ntp</w:t>
             </w:r>
             <w:proofErr w:type="spellEnd"/>
@@ -2481,6 +2517,7 @@
           <w:p>
             <w:proofErr w:type="spellStart"/>
             <w:r>
+              <w:lastRenderedPageBreak/>
               <w:t>libaio-devel</w:t>
             </w:r>
             <w:proofErr w:type="spellEnd"/>
@@ -2500,7 +2537,6 @@
           <w:p>
             <w:proofErr w:type="spellStart"/>
             <w:r>
-              <w:lastRenderedPageBreak/>
               <w:t>reiserfs</w:t>
             </w:r>
             <w:proofErr w:type="spellEnd"/>
@@ -2613,6 +2649,7 @@
           <w:p>
             <w:proofErr w:type="spellStart"/>
             <w:r>
+              <w:lastRenderedPageBreak/>
               <w:t>ntp</w:t>
             </w:r>
             <w:proofErr w:type="spellEnd"/>
@@ -2632,7 +2669,6 @@
           <w:p>
             <w:proofErr w:type="spellStart"/>
             <w:r>
-              <w:lastRenderedPageBreak/>
               <w:t>reiserfsprogs</w:t>
             </w:r>
             <w:proofErr w:type="spellEnd"/>
@@ -3045,6 +3081,7 @@
         <w:ind w:left="1440"/>
       </w:pPr>
       <w:r>
+        <w:lastRenderedPageBreak/>
         <w:t>The &lt;</w:t>
       </w:r>
       <w:proofErr w:type="spellStart"/>
@@ -3072,7 +3109,6 @@
         <w:ind w:left="1440"/>
       </w:pPr>
       <w:r>
-        <w:lastRenderedPageBreak/>
         <w:t xml:space="preserve">The </w:t>
       </w:r>
       <w:r>
@@ -4666,7 +4702,7 @@
 </file>
 
 <file path=customXml/itemProps1.xml><?xml version="1.0" encoding="utf-8"?>
-<ds:datastoreItem xmlns:ds="http://schemas.openxmlformats.org/officeDocument/2006/customXml" ds:itemID="{5D2B7BA0-6B45-4E35-B3EC-398CA2432001}">
+<ds:datastoreItem xmlns:ds="http://schemas.openxmlformats.org/officeDocument/2006/customXml" ds:itemID="{65D532BC-F11C-4E03-9F9A-01FA4414E757}">
   <ds:schemaRefs>
     <ds:schemaRef ds:uri="http://schemas.openxmlformats.org/officeDocument/2006/bibliography"/>
   </ds:schemaRefs>

</xml_diff>